<commit_message>
group norms doc organization fix
</commit_message>
<xml_diff>
--- a/Documentation/Year End Project - Group norms.docx
+++ b/Documentation/Year End Project - Group norms.docx
@@ -1,13 +1,19 @@
 
 <file path=word/document.xml><?xml version="1.0" encoding="utf-8"?>
-<w:document xmlns:wpc="http://schemas.microsoft.com/office/word/2010/wordprocessingCanvas" xmlns:cx="http://schemas.microsoft.com/office/drawing/2014/chartex" xmlns:cx1="http://schemas.microsoft.com/office/drawing/2015/9/8/chartex" xmlns:cx2="http://schemas.microsoft.com/office/drawing/2015/10/21/chartex" xmlns:cx3="http://schemas.microsoft.com/office/drawing/2016/5/9/chartex" xmlns:cx4="http://schemas.microsoft.com/office/drawing/2016/5/10/chartex" xmlns:cx5="http://schemas.microsoft.com/office/drawing/2016/5/11/chartex" xmlns:cx6="http://schemas.microsoft.com/office/drawing/2016/5/12/chartex" xmlns:cx7="http://schemas.microsoft.com/office/drawing/2016/5/13/chartex" xmlns:cx8="http://schemas.microsoft.com/office/drawing/2016/5/14/chartex" xmlns:mc="http://schemas.openxmlformats.org/markup-compatibility/2006" xmlns:aink="http://schemas.microsoft.com/office/drawing/2016/ink" xmlns:am3d="http://schemas.microsoft.com/office/drawing/2017/model3d" xmlns:o="urn:schemas-microsoft-com:office:office" xmlns:r="http://schemas.openxmlformats.org/officeDocument/2006/relationships" xmlns:m="http://schemas.openxmlformats.org/officeDocument/2006/math" xmlns:v="urn:schemas-microsoft-com:vml" xmlns:wp14="http://schemas.microsoft.com/office/word/2010/wordprocessingDrawing" xmlns:wp="http://schemas.openxmlformats.org/drawingml/2006/wordprocessingDrawing" xmlns:w10="urn:schemas-microsoft-com:office:word" xmlns:w="http://schemas.openxmlformats.org/wordprocessingml/2006/main" xmlns:w14="http://schemas.microsoft.com/office/word/2010/wordml" xmlns:w15="http://schemas.microsoft.com/office/word/2012/wordml" xmlns:w16cid="http://schemas.microsoft.com/office/word/2016/wordml/cid" xmlns:w16se="http://schemas.microsoft.com/office/word/2015/wordml/symex" xmlns:wpg="http://schemas.microsoft.com/office/word/2010/wordprocessingGroup" xmlns:wpi="http://schemas.microsoft.com/office/word/2010/wordprocessingInk" xmlns:wne="http://schemas.microsoft.com/office/word/2006/wordml" xmlns:wps="http://schemas.microsoft.com/office/word/2010/wordprocessingShape" mc:Ignorable="w14 w15 w16se w16cid wp14">
+<w:document xmlns:wpc="http://schemas.microsoft.com/office/word/2010/wordprocessingCanvas" xmlns:cx="http://schemas.microsoft.com/office/drawing/2014/chartex" xmlns:cx1="http://schemas.microsoft.com/office/drawing/2015/9/8/chartex" xmlns:cx2="http://schemas.microsoft.com/office/drawing/2015/10/21/chartex" xmlns:cx3="http://schemas.microsoft.com/office/drawing/2016/5/9/chartex" xmlns:cx4="http://schemas.microsoft.com/office/drawing/2016/5/10/chartex" xmlns:cx5="http://schemas.microsoft.com/office/drawing/2016/5/11/chartex" xmlns:cx6="http://schemas.microsoft.com/office/drawing/2016/5/12/chartex" xmlns:cx7="http://schemas.microsoft.com/office/drawing/2016/5/13/chartex" xmlns:cx8="http://schemas.microsoft.com/office/drawing/2016/5/14/chartex" xmlns:mc="http://schemas.openxmlformats.org/markup-compatibility/2006" xmlns:aink="http://schemas.microsoft.com/office/drawing/2016/ink" xmlns:am3d="http://schemas.microsoft.com/office/drawing/2017/model3d" xmlns:o="urn:schemas-microsoft-com:office:office" xmlns:r="http://schemas.openxmlformats.org/officeDocument/2006/relationships" xmlns:m="http://schemas.openxmlformats.org/officeDocument/2006/math" xmlns:v="urn:schemas-microsoft-com:vml" xmlns:wp14="http://schemas.microsoft.com/office/word/2010/wordprocessingDrawing" xmlns:wp="http://schemas.openxmlformats.org/drawingml/2006/wordprocessingDrawing" xmlns:w10="urn:schemas-microsoft-com:office:word" xmlns:w="http://schemas.openxmlformats.org/wordprocessingml/2006/main" xmlns:w14="http://schemas.microsoft.com/office/word/2010/wordml" xmlns:w15="http://schemas.microsoft.com/office/word/2012/wordml" xmlns:w16cex="http://schemas.microsoft.com/office/word/2018/wordml/cex" xmlns:w16cid="http://schemas.microsoft.com/office/word/2016/wordml/cid" xmlns:w16="http://schemas.microsoft.com/office/word/2018/wordml" xmlns:w16sdtdh="http://schemas.microsoft.com/office/word/2020/wordml/sdtdatahash" xmlns:w16se="http://schemas.microsoft.com/office/word/2015/wordml/symex" xmlns:wpg="http://schemas.microsoft.com/office/word/2010/wordprocessingGroup" xmlns:wpi="http://schemas.microsoft.com/office/word/2010/wordprocessingInk" xmlns:wne="http://schemas.microsoft.com/office/word/2006/wordml" xmlns:wps="http://schemas.microsoft.com/office/word/2010/wordprocessingShape" mc:Ignorable="w14 w15 w16se w16cid w16 w16cex w16sdtdh wp14">
   <w:body>
     <w:p>
       <w:pPr>
         <w:pStyle w:val="Title"/>
       </w:pPr>
       <w:r>
-        <w:t>IB CS(SL)Year End</w:t>
+        <w:t>IB CS(</w:t>
+      </w:r>
+      <w:r>
+        <w:t>H</w:t>
+      </w:r>
+      <w:r>
+        <w:t>L)Year End</w:t>
       </w:r>
       <w:r>
         <w:t xml:space="preserve"> Project – Group formation</w:t>
@@ -184,7 +190,7 @@
               <w:ind w:left="360"/>
             </w:pPr>
             <w:r>
-              <w:t>Student 1</w:t>
+              <w:t>Fenix Walker</w:t>
             </w:r>
           </w:p>
         </w:tc>
@@ -214,6 +220,69 @@
                 <w:numId w:val="2"/>
               </w:numPr>
             </w:pPr>
+            <w:r>
+              <w:t>Creative</w:t>
+            </w:r>
+          </w:p>
+          <w:p>
+            <w:pPr>
+              <w:pStyle w:val="ListParagraph"/>
+              <w:numPr>
+                <w:ilvl w:val="0"/>
+                <w:numId w:val="2"/>
+              </w:numPr>
+            </w:pPr>
+            <w:r>
+              <w:t>Perseverant</w:t>
+            </w:r>
+          </w:p>
+          <w:p>
+            <w:pPr>
+              <w:pStyle w:val="ListParagraph"/>
+              <w:numPr>
+                <w:ilvl w:val="0"/>
+                <w:numId w:val="2"/>
+              </w:numPr>
+            </w:pPr>
+            <w:r>
+              <w:t>Java-fluent</w:t>
+            </w:r>
+          </w:p>
+          <w:p>
+            <w:pPr>
+              <w:pStyle w:val="ListParagraph"/>
+              <w:numPr>
+                <w:ilvl w:val="0"/>
+                <w:numId w:val="2"/>
+              </w:numPr>
+            </w:pPr>
+            <w:r>
+              <w:t>Knows GitHub somewhat well because used it in IA</w:t>
+            </w:r>
+          </w:p>
+          <w:p>
+            <w:pPr>
+              <w:pStyle w:val="ListParagraph"/>
+              <w:numPr>
+                <w:ilvl w:val="0"/>
+                <w:numId w:val="2"/>
+              </w:numPr>
+            </w:pPr>
+            <w:r>
+              <w:t>Reliable</w:t>
+            </w:r>
+          </w:p>
+          <w:p>
+            <w:pPr>
+              <w:pStyle w:val="ListParagraph"/>
+              <w:numPr>
+                <w:ilvl w:val="0"/>
+                <w:numId w:val="2"/>
+              </w:numPr>
+            </w:pPr>
+            <w:r>
+              <w:t>Already makes a habit of leaving comments in code</w:t>
+            </w:r>
           </w:p>
         </w:tc>
         <w:tc>
@@ -242,6 +311,48 @@
                 <w:numId w:val="2"/>
               </w:numPr>
             </w:pPr>
+            <w:r>
+              <w:t>Feature creep</w:t>
+            </w:r>
+          </w:p>
+          <w:p>
+            <w:pPr>
+              <w:pStyle w:val="ListParagraph"/>
+              <w:numPr>
+                <w:ilvl w:val="0"/>
+                <w:numId w:val="2"/>
+              </w:numPr>
+            </w:pPr>
+            <w:r>
+              <w:t>Can overestimate time/how much can get done</w:t>
+            </w:r>
+          </w:p>
+          <w:p>
+            <w:pPr>
+              <w:pStyle w:val="ListParagraph"/>
+              <w:numPr>
+                <w:ilvl w:val="0"/>
+                <w:numId w:val="2"/>
+              </w:numPr>
+            </w:pPr>
+            <w:r>
+              <w:t>Sometimes forgets to keep using initial designs to outline the code</w:t>
+            </w:r>
+            <w:r>
+              <w:t xml:space="preserve"> (can forget about previous design plans)</w:t>
+            </w:r>
+          </w:p>
+          <w:p>
+            <w:pPr>
+              <w:pStyle w:val="ListParagraph"/>
+              <w:numPr>
+                <w:ilvl w:val="0"/>
+                <w:numId w:val="2"/>
+              </w:numPr>
+            </w:pPr>
+            <w:r>
+              <w:t>Sometimes struggles to determine what should be its own class/subclass</w:t>
+            </w:r>
           </w:p>
         </w:tc>
       </w:tr>
@@ -271,8 +382,13 @@
             <w:pPr>
               <w:ind w:left="360"/>
             </w:pPr>
-            <w:r>
-              <w:t>Student 2</w:t>
+            <w:proofErr w:type="spellStart"/>
+            <w:r>
+              <w:t>Isha</w:t>
+            </w:r>
+            <w:proofErr w:type="spellEnd"/>
+            <w:r>
+              <w:t xml:space="preserve"> Bhagwat</w:t>
             </w:r>
           </w:p>
         </w:tc>
@@ -296,7 +412,11 @@
           </w:tcPr>
           <w:p>
             <w:pPr>
-              <w:ind w:left="360"/>
+              <w:pStyle w:val="ListParagraph"/>
+              <w:numPr>
+                <w:ilvl w:val="0"/>
+                <w:numId w:val="2"/>
+              </w:numPr>
             </w:pPr>
           </w:p>
         </w:tc>
@@ -320,7 +440,11 @@
           </w:tcPr>
           <w:p>
             <w:pPr>
-              <w:ind w:left="360"/>
+              <w:pStyle w:val="ListParagraph"/>
+              <w:numPr>
+                <w:ilvl w:val="0"/>
+                <w:numId w:val="2"/>
+              </w:numPr>
             </w:pPr>
           </w:p>
         </w:tc>
@@ -366,6 +490,20 @@
     <w:p>
       <w:pPr>
         <w:numPr>
+          <w:ilvl w:val="1"/>
+          <w:numId w:val="4"/>
+        </w:numPr>
+      </w:pPr>
+      <w:r>
+        <w:rPr>
+          <w:bCs/>
+        </w:rPr>
+        <w:t>Through text or in person</w:t>
+      </w:r>
+    </w:p>
+    <w:p>
+      <w:pPr>
+        <w:numPr>
           <w:ilvl w:val="0"/>
           <w:numId w:val="4"/>
         </w:numPr>
@@ -375,6 +513,20 @@
           <w:bCs/>
         </w:rPr>
         <w:t>How can you share files electronically?</w:t>
+      </w:r>
+    </w:p>
+    <w:p>
+      <w:pPr>
+        <w:numPr>
+          <w:ilvl w:val="1"/>
+          <w:numId w:val="4"/>
+        </w:numPr>
+      </w:pPr>
+      <w:r>
+        <w:rPr>
+          <w:bCs/>
+        </w:rPr>
+        <w:t>Through GitHub or Canvas Messages.</w:t>
       </w:r>
     </w:p>
     <w:p>
@@ -445,6 +597,7 @@
         <w:rPr>
           <w:bCs/>
         </w:rPr>
+        <w:lastRenderedPageBreak/>
         <w:t>You must develop a consequence in case a norm is broken</w:t>
       </w:r>
     </w:p>
@@ -470,9 +623,322 @@
         </w:rPr>
       </w:pPr>
     </w:p>
+    <w:tbl>
+      <w:tblPr>
+        <w:tblStyle w:val="TableGrid"/>
+        <w:tblW w:w="0" w:type="auto"/>
+        <w:tblInd w:w="360" w:type="dxa"/>
+        <w:tblLook w:val="04A0" w:firstRow="1" w:lastRow="0" w:firstColumn="1" w:lastColumn="0" w:noHBand="0" w:noVBand="1"/>
+      </w:tblPr>
+      <w:tblGrid>
+        <w:gridCol w:w="4503"/>
+        <w:gridCol w:w="4487"/>
+      </w:tblGrid>
+      <w:tr>
+        <w:tc>
+          <w:tcPr>
+            <w:tcW w:w="4675" w:type="dxa"/>
+            <w:shd w:val="clear" w:color="auto" w:fill="D9D9D9" w:themeFill="background1" w:themeFillShade="D9"/>
+          </w:tcPr>
+          <w:p>
+            <w:pPr>
+              <w:rPr>
+                <w:b/>
+              </w:rPr>
+            </w:pPr>
+            <w:r>
+              <w:rPr>
+                <w:b/>
+              </w:rPr>
+              <w:t>Norm</w:t>
+            </w:r>
+          </w:p>
+        </w:tc>
+        <w:tc>
+          <w:tcPr>
+            <w:tcW w:w="4675" w:type="dxa"/>
+            <w:shd w:val="clear" w:color="auto" w:fill="D9D9D9" w:themeFill="background1" w:themeFillShade="D9"/>
+          </w:tcPr>
+          <w:p>
+            <w:pPr>
+              <w:rPr>
+                <w:b/>
+              </w:rPr>
+            </w:pPr>
+            <w:r>
+              <w:rPr>
+                <w:b/>
+              </w:rPr>
+              <w:t>Consequence if broken</w:t>
+            </w:r>
+          </w:p>
+        </w:tc>
+      </w:tr>
+      <w:tr>
+        <w:tc>
+          <w:tcPr>
+            <w:tcW w:w="4675" w:type="dxa"/>
+          </w:tcPr>
+          <w:p>
+            <w:pPr>
+              <w:rPr>
+                <w:bCs/>
+              </w:rPr>
+            </w:pPr>
+            <w:r>
+              <w:rPr>
+                <w:bCs/>
+              </w:rPr>
+              <w:t xml:space="preserve">Do </w:t>
+            </w:r>
+            <w:r>
+              <w:rPr>
+                <w:bCs/>
+              </w:rPr>
+              <w:t>your share of the work (follow through with what part of the work you agree to do)</w:t>
+            </w:r>
+            <w:r>
+              <w:rPr>
+                <w:bCs/>
+              </w:rPr>
+              <w:t xml:space="preserve"> within an appropriate time frame (don’t wait to do it all last minute, at which point your partner can’t see your work or make adjustments to their own to better fit your part)</w:t>
+            </w:r>
+          </w:p>
+        </w:tc>
+        <w:tc>
+          <w:tcPr>
+            <w:tcW w:w="4675" w:type="dxa"/>
+          </w:tcPr>
+          <w:p>
+            <w:pPr>
+              <w:rPr>
+                <w:bCs/>
+              </w:rPr>
+            </w:pPr>
+            <w:r>
+              <w:rPr>
+                <w:bCs/>
+              </w:rPr>
+              <w:t xml:space="preserve">Partner will be upset and stressed </w:t>
+            </w:r>
+            <w:r>
+              <w:rPr>
+                <mc:AlternateContent>
+                  <mc:Choice Requires="w16se"/>
+                  <mc:Fallback>
+                    <w:rFonts w:ascii="Segoe UI Emoji" w:eastAsia="Segoe UI Emoji" w:hAnsi="Segoe UI Emoji" w:cs="Segoe UI Emoji"/>
+                  </mc:Fallback>
+                </mc:AlternateContent>
+                <w:bCs/>
+              </w:rPr>
+              <mc:AlternateContent>
+                <mc:Choice Requires="w16se">
+                  <w16se:symEx w16se:font="Segoe UI Emoji" w16se:char="2639"/>
+                </mc:Choice>
+                <mc:Fallback>
+                  <w:t>☹</w:t>
+                </mc:Fallback>
+              </mc:AlternateContent>
+            </w:r>
+            <w:r>
+              <w:rPr>
+                <w:bCs/>
+              </w:rPr>
+              <w:t xml:space="preserve"> and will call you out on it by gently reminding you once, and then if still not done, by more firmly discussing it with you</w:t>
+            </w:r>
+            <w:r>
+              <w:rPr>
+                <w:bCs/>
+              </w:rPr>
+              <w:t>.</w:t>
+            </w:r>
+          </w:p>
+        </w:tc>
+      </w:tr>
+      <w:tr>
+        <w:tc>
+          <w:tcPr>
+            <w:tcW w:w="4675" w:type="dxa"/>
+          </w:tcPr>
+          <w:p>
+            <w:pPr>
+              <w:rPr>
+                <w:bCs/>
+              </w:rPr>
+            </w:pPr>
+            <w:r>
+              <w:rPr>
+                <w:bCs/>
+              </w:rPr>
+              <w:t>Be constructive and kind (give constructive feedback rather than being rudely critical, be supportive of and nice to others, and be open-minded to other ideas)</w:t>
+            </w:r>
+          </w:p>
+        </w:tc>
+        <w:tc>
+          <w:tcPr>
+            <w:tcW w:w="4675" w:type="dxa"/>
+          </w:tcPr>
+          <w:p>
+            <w:pPr>
+              <w:rPr>
+                <w:bCs/>
+              </w:rPr>
+            </w:pPr>
+            <w:r>
+              <w:rPr>
+                <w:bCs/>
+              </w:rPr>
+              <w:t xml:space="preserve">Partner will be sad and demotivated </w:t>
+            </w:r>
+            <w:r>
+              <w:rPr>
+                <mc:AlternateContent>
+                  <mc:Choice Requires="w16se"/>
+                  <mc:Fallback>
+                    <w:rFonts w:ascii="Segoe UI Emoji" w:eastAsia="Segoe UI Emoji" w:hAnsi="Segoe UI Emoji" w:cs="Segoe UI Emoji"/>
+                  </mc:Fallback>
+                </mc:AlternateContent>
+                <w:bCs/>
+              </w:rPr>
+              <mc:AlternateContent>
+                <mc:Choice Requires="w16se">
+                  <w16se:symEx w16se:font="Segoe UI Emoji" w16se:char="2639"/>
+                </mc:Choice>
+                <mc:Fallback>
+                  <w:t>☹</w:t>
+                </mc:Fallback>
+              </mc:AlternateContent>
+            </w:r>
+            <w:r>
+              <w:rPr>
+                <w:bCs/>
+              </w:rPr>
+              <w:t xml:space="preserve"> and will </w:t>
+            </w:r>
+            <w:r>
+              <w:rPr>
+                <w:bCs/>
+              </w:rPr>
+              <w:t>let you know when you’ve broken this norm and ask you to change your phrasing to be more supportive.</w:t>
+            </w:r>
+          </w:p>
+        </w:tc>
+      </w:tr>
+      <w:tr>
+        <w:tc>
+          <w:tcPr>
+            <w:tcW w:w="4675" w:type="dxa"/>
+          </w:tcPr>
+          <w:p>
+            <w:pPr>
+              <w:rPr>
+                <w:bCs/>
+              </w:rPr>
+            </w:pPr>
+            <w:r>
+              <w:rPr>
+                <w:bCs/>
+              </w:rPr>
+              <w:t>Don’t cheat (don’t directly copy code from somewhere)</w:t>
+            </w:r>
+          </w:p>
+        </w:tc>
+        <w:tc>
+          <w:tcPr>
+            <w:tcW w:w="4675" w:type="dxa"/>
+          </w:tcPr>
+          <w:p>
+            <w:pPr>
+              <w:rPr>
+                <w:bCs/>
+              </w:rPr>
+            </w:pPr>
+            <w:r>
+              <w:rPr>
+                <w:bCs/>
+              </w:rPr>
+              <w:t>Could result in a failing grade for both you and your partner</w:t>
+            </w:r>
+          </w:p>
+        </w:tc>
+      </w:tr>
+      <w:tr>
+        <w:tc>
+          <w:tcPr>
+            <w:tcW w:w="4675" w:type="dxa"/>
+          </w:tcPr>
+          <w:p>
+            <w:pPr>
+              <w:rPr>
+                <w:bCs/>
+              </w:rPr>
+            </w:pPr>
+            <w:r>
+              <w:rPr>
+                <w:bCs/>
+              </w:rPr>
+              <w:t>Make code commenting a habit</w:t>
+            </w:r>
+            <w:r>
+              <w:rPr>
+                <w:bCs/>
+              </w:rPr>
+              <w:t xml:space="preserve"> (leave comments in the code beside complex/confusing code, including what methods do, what variables store, and what more difficult chunks of code do, so that your partner can make sense of it later if/when needed)</w:t>
+            </w:r>
+          </w:p>
+        </w:tc>
+        <w:tc>
+          <w:tcPr>
+            <w:tcW w:w="4675" w:type="dxa"/>
+          </w:tcPr>
+          <w:p>
+            <w:pPr>
+              <w:rPr>
+                <w:bCs/>
+              </w:rPr>
+            </w:pPr>
+            <w:r>
+              <w:rPr>
+                <w:bCs/>
+              </w:rPr>
+              <w:t>Partner will gently request you to leave some comments and/or will ask you directly about what they are confused about.</w:t>
+            </w:r>
+            <w:r>
+              <w:rPr>
+                <w:bCs/>
+              </w:rPr>
+              <w:t xml:space="preserve"> (This isn’t a big deal if broken, it is more a norm for convenience</w:t>
+            </w:r>
+            <w:r>
+              <w:rPr>
+                <w:bCs/>
+              </w:rPr>
+              <w:t xml:space="preserve">, </w:t>
+            </w:r>
+            <w:r>
+              <w:rPr>
+                <w:bCs/>
+              </w:rPr>
+              <w:t>clearer understanding</w:t>
+            </w:r>
+            <w:r>
+              <w:rPr>
+                <w:bCs/>
+              </w:rPr>
+              <w:t>, and communication</w:t>
+            </w:r>
+            <w:r>
+              <w:rPr>
+                <w:bCs/>
+              </w:rPr>
+              <w:t>)</w:t>
+            </w:r>
+          </w:p>
+        </w:tc>
+      </w:tr>
+    </w:tbl>
     <w:p>
       <w:pPr>
-        <w:ind w:left="720"/>
         <w:rPr>
           <w:b/>
         </w:rPr>
@@ -482,21 +948,58 @@
       <w:pPr>
         <w:ind w:left="360"/>
       </w:pPr>
-      <w:proofErr w:type="gramStart"/>
-      <w:r>
-        <w:t>We,_</w:t>
-      </w:r>
-      <w:proofErr w:type="gramEnd"/>
-      <w:r>
-        <w:t xml:space="preserve">__________________, ___________________, _________________  as group members of the </w:t>
-      </w:r>
-      <w:r>
-        <w:t>Software dev.</w:t>
-      </w:r>
-      <w:bookmarkStart w:id="0" w:name="_GoBack"/>
-      <w:bookmarkEnd w:id="0"/>
-      <w:r>
-        <w:t xml:space="preserve"> Project ___ agree to follow the above team norms along with class norms to stay committed to completing  the tasks on time and as required.</w:t>
+      <w:r>
+        <w:t>We</w:t>
+      </w:r>
+      <w:r>
+        <w:t xml:space="preserve">, </w:t>
+      </w:r>
+      <w:r>
+        <w:rPr>
+          <w:u w:val="single"/>
+        </w:rPr>
+        <w:t xml:space="preserve">Fenix Walker and </w:t>
+      </w:r>
+      <w:proofErr w:type="spellStart"/>
+      <w:r>
+        <w:rPr>
+          <w:u w:val="single"/>
+        </w:rPr>
+        <w:t>Isha</w:t>
+      </w:r>
+      <w:proofErr w:type="spellEnd"/>
+      <w:r>
+        <w:rPr>
+          <w:u w:val="single"/>
+        </w:rPr>
+        <w:t xml:space="preserve"> Bhagwat</w:t>
+      </w:r>
+      <w:r>
+        <w:t>,</w:t>
+      </w:r>
+      <w:r>
+        <w:t xml:space="preserve"> as group members of the </w:t>
+      </w:r>
+      <w:r>
+        <w:t xml:space="preserve">Software </w:t>
+      </w:r>
+      <w:r>
+        <w:t>De</w:t>
+      </w:r>
+      <w:r>
+        <w:t>v.</w:t>
+      </w:r>
+      <w:r>
+        <w:t xml:space="preserve"> Project </w:t>
+      </w:r>
+      <w:r>
+        <w:rPr>
+          <w:u w:val="single"/>
+        </w:rPr>
+        <w:t>“Year End Project”</w:t>
+      </w:r>
+      <w:r>
+        <w:t xml:space="preserve"> agree to follow the above team norms along with class norms to stay committed to completing the tasks on time and as required.</w:t>
       </w:r>
     </w:p>
     <w:sectPr>
@@ -510,7 +1013,7 @@
 </file>
 
 <file path=word/numbering.xml><?xml version="1.0" encoding="utf-8"?>
-<w:numbering xmlns:wpc="http://schemas.microsoft.com/office/word/2010/wordprocessingCanvas" xmlns:cx="http://schemas.microsoft.com/office/drawing/2014/chartex" xmlns:cx1="http://schemas.microsoft.com/office/drawing/2015/9/8/chartex" xmlns:cx2="http://schemas.microsoft.com/office/drawing/2015/10/21/chartex" xmlns:cx3="http://schemas.microsoft.com/office/drawing/2016/5/9/chartex" xmlns:cx4="http://schemas.microsoft.com/office/drawing/2016/5/10/chartex" xmlns:cx5="http://schemas.microsoft.com/office/drawing/2016/5/11/chartex" xmlns:cx6="http://schemas.microsoft.com/office/drawing/2016/5/12/chartex" xmlns:cx7="http://schemas.microsoft.com/office/drawing/2016/5/13/chartex" xmlns:cx8="http://schemas.microsoft.com/office/drawing/2016/5/14/chartex" xmlns:mc="http://schemas.openxmlformats.org/markup-compatibility/2006" xmlns:aink="http://schemas.microsoft.com/office/drawing/2016/ink" xmlns:am3d="http://schemas.microsoft.com/office/drawing/2017/model3d" xmlns:o="urn:schemas-microsoft-com:office:office" xmlns:r="http://schemas.openxmlformats.org/officeDocument/2006/relationships" xmlns:m="http://schemas.openxmlformats.org/officeDocument/2006/math" xmlns:v="urn:schemas-microsoft-com:vml" xmlns:wp14="http://schemas.microsoft.com/office/word/2010/wordprocessingDrawing" xmlns:wp="http://schemas.openxmlformats.org/drawingml/2006/wordprocessingDrawing" xmlns:w10="urn:schemas-microsoft-com:office:word" xmlns:w="http://schemas.openxmlformats.org/wordprocessingml/2006/main" xmlns:w14="http://schemas.microsoft.com/office/word/2010/wordml" xmlns:w15="http://schemas.microsoft.com/office/word/2012/wordml" xmlns:w16cid="http://schemas.microsoft.com/office/word/2016/wordml/cid" xmlns:w16se="http://schemas.microsoft.com/office/word/2015/wordml/symex" xmlns:wpg="http://schemas.microsoft.com/office/word/2010/wordprocessingGroup" xmlns:wpi="http://schemas.microsoft.com/office/word/2010/wordprocessingInk" xmlns:wne="http://schemas.microsoft.com/office/word/2006/wordml" xmlns:wps="http://schemas.microsoft.com/office/word/2010/wordprocessingShape" mc:Ignorable="w14 w15 w16se w16cid wp14">
+<w:numbering xmlns:wpc="http://schemas.microsoft.com/office/word/2010/wordprocessingCanvas" xmlns:cx="http://schemas.microsoft.com/office/drawing/2014/chartex" xmlns:cx1="http://schemas.microsoft.com/office/drawing/2015/9/8/chartex" xmlns:cx2="http://schemas.microsoft.com/office/drawing/2015/10/21/chartex" xmlns:cx3="http://schemas.microsoft.com/office/drawing/2016/5/9/chartex" xmlns:cx4="http://schemas.microsoft.com/office/drawing/2016/5/10/chartex" xmlns:cx5="http://schemas.microsoft.com/office/drawing/2016/5/11/chartex" xmlns:cx6="http://schemas.microsoft.com/office/drawing/2016/5/12/chartex" xmlns:cx7="http://schemas.microsoft.com/office/drawing/2016/5/13/chartex" xmlns:cx8="http://schemas.microsoft.com/office/drawing/2016/5/14/chartex" xmlns:mc="http://schemas.openxmlformats.org/markup-compatibility/2006" xmlns:aink="http://schemas.microsoft.com/office/drawing/2016/ink" xmlns:am3d="http://schemas.microsoft.com/office/drawing/2017/model3d" xmlns:o="urn:schemas-microsoft-com:office:office" xmlns:r="http://schemas.openxmlformats.org/officeDocument/2006/relationships" xmlns:m="http://schemas.openxmlformats.org/officeDocument/2006/math" xmlns:v="urn:schemas-microsoft-com:vml" xmlns:wp14="http://schemas.microsoft.com/office/word/2010/wordprocessingDrawing" xmlns:wp="http://schemas.openxmlformats.org/drawingml/2006/wordprocessingDrawing" xmlns:w10="urn:schemas-microsoft-com:office:word" xmlns:w="http://schemas.openxmlformats.org/wordprocessingml/2006/main" xmlns:w14="http://schemas.microsoft.com/office/word/2010/wordml" xmlns:w15="http://schemas.microsoft.com/office/word/2012/wordml" xmlns:w16cex="http://schemas.microsoft.com/office/word/2018/wordml/cex" xmlns:w16cid="http://schemas.microsoft.com/office/word/2016/wordml/cid" xmlns:w16="http://schemas.microsoft.com/office/word/2018/wordml" xmlns:w16sdtdh="http://schemas.microsoft.com/office/word/2020/wordml/sdtdatahash" xmlns:w16se="http://schemas.microsoft.com/office/word/2015/wordml/symex" xmlns:wpg="http://schemas.microsoft.com/office/word/2010/wordprocessingGroup" xmlns:wpi="http://schemas.microsoft.com/office/word/2010/wordprocessingInk" xmlns:wne="http://schemas.microsoft.com/office/word/2006/wordml" xmlns:wps="http://schemas.microsoft.com/office/word/2010/wordprocessingShape" mc:Ignorable="w14 w15 w16se w16cid w16 w16cex w16sdtdh wp14">
   <w:abstractNum w:abstractNumId="0" w15:restartNumberingAfterBreak="0">
     <w:nsid w:val="02436DAD"/>
     <w:multiLevelType w:val="hybridMultilevel"/>
@@ -807,7 +1310,7 @@
         <w:rFonts w:ascii="Symbol" w:hAnsi="Symbol" w:hint="default"/>
       </w:rPr>
     </w:lvl>
-    <w:lvl w:ilvl="1" w:tplc="04090019" w:tentative="1">
+    <w:lvl w:ilvl="1" w:tplc="04090019">
       <w:start w:val="1"/>
       <w:numFmt w:val="lowerLetter"/>
       <w:lvlText w:val="%2."/>
@@ -883,110 +1386,110 @@
   <w:abstractNum w:abstractNumId="3" w15:restartNumberingAfterBreak="0">
     <w:nsid w:val="3377096A"/>
     <w:multiLevelType w:val="hybridMultilevel"/>
-    <w:tmpl w:val="22D6E95C"/>
+    <w:tmpl w:val="9920F768"/>
     <w:lvl w:ilvl="0" w:tplc="04090001">
       <w:start w:val="1"/>
       <w:numFmt w:val="bullet"/>
       <w:lvlText w:val=""/>
       <w:lvlJc w:val="left"/>
       <w:pPr>
+        <w:ind w:left="360" w:hanging="360"/>
+      </w:pPr>
+      <w:rPr>
+        <w:rFonts w:ascii="Symbol" w:hAnsi="Symbol" w:hint="default"/>
+      </w:rPr>
+    </w:lvl>
+    <w:lvl w:ilvl="1" w:tplc="04090003" w:tentative="1">
+      <w:start w:val="1"/>
+      <w:numFmt w:val="bullet"/>
+      <w:lvlText w:val="o"/>
+      <w:lvlJc w:val="left"/>
+      <w:pPr>
         <w:ind w:left="1080" w:hanging="360"/>
       </w:pPr>
       <w:rPr>
+        <w:rFonts w:ascii="Courier New" w:hAnsi="Courier New" w:cs="Courier New" w:hint="default"/>
+      </w:rPr>
+    </w:lvl>
+    <w:lvl w:ilvl="2" w:tplc="04090005" w:tentative="1">
+      <w:start w:val="1"/>
+      <w:numFmt w:val="bullet"/>
+      <w:lvlText w:val=""/>
+      <w:lvlJc w:val="left"/>
+      <w:pPr>
+        <w:ind w:left="1800" w:hanging="360"/>
+      </w:pPr>
+      <w:rPr>
+        <w:rFonts w:ascii="Wingdings" w:hAnsi="Wingdings" w:hint="default"/>
+      </w:rPr>
+    </w:lvl>
+    <w:lvl w:ilvl="3" w:tplc="04090001" w:tentative="1">
+      <w:start w:val="1"/>
+      <w:numFmt w:val="bullet"/>
+      <w:lvlText w:val=""/>
+      <w:lvlJc w:val="left"/>
+      <w:pPr>
+        <w:ind w:left="2520" w:hanging="360"/>
+      </w:pPr>
+      <w:rPr>
         <w:rFonts w:ascii="Symbol" w:hAnsi="Symbol" w:hint="default"/>
       </w:rPr>
     </w:lvl>
-    <w:lvl w:ilvl="1" w:tplc="04090003" w:tentative="1">
+    <w:lvl w:ilvl="4" w:tplc="04090003" w:tentative="1">
       <w:start w:val="1"/>
       <w:numFmt w:val="bullet"/>
       <w:lvlText w:val="o"/>
       <w:lvlJc w:val="left"/>
       <w:pPr>
-        <w:ind w:left="1800" w:hanging="360"/>
+        <w:ind w:left="3240" w:hanging="360"/>
       </w:pPr>
       <w:rPr>
         <w:rFonts w:ascii="Courier New" w:hAnsi="Courier New" w:cs="Courier New" w:hint="default"/>
       </w:rPr>
     </w:lvl>
-    <w:lvl w:ilvl="2" w:tplc="04090005" w:tentative="1">
+    <w:lvl w:ilvl="5" w:tplc="04090005" w:tentative="1">
       <w:start w:val="1"/>
       <w:numFmt w:val="bullet"/>
       <w:lvlText w:val=""/>
       <w:lvlJc w:val="left"/>
       <w:pPr>
-        <w:ind w:left="2520" w:hanging="360"/>
+        <w:ind w:left="3960" w:hanging="360"/>
       </w:pPr>
       <w:rPr>
         <w:rFonts w:ascii="Wingdings" w:hAnsi="Wingdings" w:hint="default"/>
       </w:rPr>
     </w:lvl>
-    <w:lvl w:ilvl="3" w:tplc="04090001" w:tentative="1">
+    <w:lvl w:ilvl="6" w:tplc="04090001" w:tentative="1">
       <w:start w:val="1"/>
       <w:numFmt w:val="bullet"/>
       <w:lvlText w:val=""/>
       <w:lvlJc w:val="left"/>
       <w:pPr>
-        <w:ind w:left="3240" w:hanging="360"/>
+        <w:ind w:left="4680" w:hanging="360"/>
       </w:pPr>
       <w:rPr>
         <w:rFonts w:ascii="Symbol" w:hAnsi="Symbol" w:hint="default"/>
       </w:rPr>
     </w:lvl>
-    <w:lvl w:ilvl="4" w:tplc="04090003" w:tentative="1">
+    <w:lvl w:ilvl="7" w:tplc="04090003" w:tentative="1">
       <w:start w:val="1"/>
       <w:numFmt w:val="bullet"/>
       <w:lvlText w:val="o"/>
       <w:lvlJc w:val="left"/>
       <w:pPr>
-        <w:ind w:left="3960" w:hanging="360"/>
+        <w:ind w:left="5400" w:hanging="360"/>
       </w:pPr>
       <w:rPr>
         <w:rFonts w:ascii="Courier New" w:hAnsi="Courier New" w:cs="Courier New" w:hint="default"/>
       </w:rPr>
     </w:lvl>
-    <w:lvl w:ilvl="5" w:tplc="04090005" w:tentative="1">
+    <w:lvl w:ilvl="8" w:tplc="04090005" w:tentative="1">
       <w:start w:val="1"/>
       <w:numFmt w:val="bullet"/>
       <w:lvlText w:val=""/>
       <w:lvlJc w:val="left"/>
       <w:pPr>
-        <w:ind w:left="4680" w:hanging="360"/>
-      </w:pPr>
-      <w:rPr>
-        <w:rFonts w:ascii="Wingdings" w:hAnsi="Wingdings" w:hint="default"/>
-      </w:rPr>
-    </w:lvl>
-    <w:lvl w:ilvl="6" w:tplc="04090001" w:tentative="1">
-      <w:start w:val="1"/>
-      <w:numFmt w:val="bullet"/>
-      <w:lvlText w:val=""/>
-      <w:lvlJc w:val="left"/>
-      <w:pPr>
-        <w:ind w:left="5400" w:hanging="360"/>
-      </w:pPr>
-      <w:rPr>
-        <w:rFonts w:ascii="Symbol" w:hAnsi="Symbol" w:hint="default"/>
-      </w:rPr>
-    </w:lvl>
-    <w:lvl w:ilvl="7" w:tplc="04090003" w:tentative="1">
-      <w:start w:val="1"/>
-      <w:numFmt w:val="bullet"/>
-      <w:lvlText w:val="o"/>
-      <w:lvlJc w:val="left"/>
-      <w:pPr>
         <w:ind w:left="6120" w:hanging="360"/>
-      </w:pPr>
-      <w:rPr>
-        <w:rFonts w:ascii="Courier New" w:hAnsi="Courier New" w:cs="Courier New" w:hint="default"/>
-      </w:rPr>
-    </w:lvl>
-    <w:lvl w:ilvl="8" w:tplc="04090005" w:tentative="1">
-      <w:start w:val="1"/>
-      <w:numFmt w:val="bullet"/>
-      <w:lvlText w:val=""/>
-      <w:lvlJc w:val="left"/>
-      <w:pPr>
-        <w:ind w:left="6840" w:hanging="360"/>
       </w:pPr>
       <w:rPr>
         <w:rFonts w:ascii="Wingdings" w:hAnsi="Wingdings" w:hint="default"/>
@@ -1244,7 +1747,7 @@
 </file>
 
 <file path=word/styles.xml><?xml version="1.0" encoding="utf-8"?>
-<w:styles xmlns:mc="http://schemas.openxmlformats.org/markup-compatibility/2006" xmlns:r="http://schemas.openxmlformats.org/officeDocument/2006/relationships" xmlns:w="http://schemas.openxmlformats.org/wordprocessingml/2006/main" xmlns:w14="http://schemas.microsoft.com/office/word/2010/wordml" xmlns:w15="http://schemas.microsoft.com/office/word/2012/wordml" xmlns:w16cid="http://schemas.microsoft.com/office/word/2016/wordml/cid" xmlns:w16se="http://schemas.microsoft.com/office/word/2015/wordml/symex" mc:Ignorable="w14 w15 w16se w16cid">
+<w:styles xmlns:mc="http://schemas.openxmlformats.org/markup-compatibility/2006" xmlns:r="http://schemas.openxmlformats.org/officeDocument/2006/relationships" xmlns:w="http://schemas.openxmlformats.org/wordprocessingml/2006/main" xmlns:w14="http://schemas.microsoft.com/office/word/2010/wordml" xmlns:w15="http://schemas.microsoft.com/office/word/2012/wordml" xmlns:w16cex="http://schemas.microsoft.com/office/word/2018/wordml/cex" xmlns:w16cid="http://schemas.microsoft.com/office/word/2016/wordml/cid" xmlns:w16="http://schemas.microsoft.com/office/word/2018/wordml" xmlns:w16sdtdh="http://schemas.microsoft.com/office/word/2020/wordml/sdtdatahash" xmlns:w16se="http://schemas.microsoft.com/office/word/2015/wordml/symex" mc:Ignorable="w14 w15 w16se w16cid w16 w16cex w16sdtdh">
   <w:docDefaults>
     <w:rPrDefault>
       <w:rPr>
@@ -1260,7 +1763,7 @@
       </w:pPr>
     </w:pPrDefault>
   </w:docDefaults>
-  <w:latentStyles w:defLockedState="0" w:defUIPriority="99" w:defSemiHidden="0" w:defUnhideWhenUsed="0" w:defQFormat="0" w:count="375">
+  <w:latentStyles w:defLockedState="0" w:defUIPriority="99" w:defSemiHidden="0" w:defUnhideWhenUsed="0" w:defQFormat="0" w:count="376">
     <w:lsdException w:name="Normal" w:uiPriority="0" w:qFormat="1"/>
     <w:lsdException w:name="heading 1" w:uiPriority="9" w:qFormat="1"/>
     <w:lsdException w:name="heading 2" w:semiHidden="1" w:uiPriority="9" w:unhideWhenUsed="1" w:qFormat="1"/>
@@ -1409,11 +1912,11 @@
     <w:lsdException w:name="Table Elegant" w:semiHidden="1" w:unhideWhenUsed="1"/>
     <w:lsdException w:name="Table Professional" w:semiHidden="1" w:unhideWhenUsed="1"/>
     <w:lsdException w:name="Table Subtle 1" w:semiHidden="1" w:unhideWhenUsed="1"/>
+    <w:lsdException w:name="Table Subtle 2" w:semiHidden="1" w:unhideWhenUsed="1"/>
     <w:lsdException w:name="Table Web 1" w:semiHidden="1" w:unhideWhenUsed="1"/>
     <w:lsdException w:name="Table Web 2" w:semiHidden="1" w:unhideWhenUsed="1"/>
     <w:lsdException w:name="Balloon Text" w:semiHidden="1" w:unhideWhenUsed="1"/>
     <w:lsdException w:name="Table Grid" w:uiPriority="39"/>
-    <w:lsdException w:name="Table Theme" w:semiHidden="1" w:unhideWhenUsed="1"/>
     <w:lsdException w:name="Placeholder Text" w:semiHidden="1"/>
     <w:lsdException w:name="No Spacing" w:uiPriority="1" w:qFormat="1"/>
     <w:lsdException w:name="Light Shading" w:uiPriority="60"/>
@@ -1633,6 +2136,7 @@
     <w:lsdException w:name="Smart Hyperlink" w:semiHidden="1" w:unhideWhenUsed="1"/>
     <w:lsdException w:name="Hashtag" w:semiHidden="1" w:unhideWhenUsed="1"/>
     <w:lsdException w:name="Unresolved Mention" w:semiHidden="1" w:unhideWhenUsed="1"/>
+    <w:lsdException w:name="Smart Link" w:semiHidden="1" w:unhideWhenUsed="1"/>
   </w:latentStyles>
   <w:style w:type="paragraph" w:default="1" w:styleId="Normal">
     <w:name w:val="Normal"/>
@@ -1709,6 +2213,25 @@
       <w:ind w:left="720"/>
       <w:contextualSpacing/>
     </w:pPr>
+  </w:style>
+  <w:style w:type="table" w:styleId="TableGrid">
+    <w:name w:val="Table Grid"/>
+    <w:basedOn w:val="TableNormal"/>
+    <w:uiPriority w:val="39"/>
+    <w:rsid w:val="00761DAC"/>
+    <w:pPr>
+      <w:spacing w:after="0" w:line="240" w:lineRule="auto"/>
+    </w:pPr>
+    <w:tblPr>
+      <w:tblBorders>
+        <w:top w:val="single" w:sz="4" w:space="0" w:color="auto"/>
+        <w:left w:val="single" w:sz="4" w:space="0" w:color="auto"/>
+        <w:bottom w:val="single" w:sz="4" w:space="0" w:color="auto"/>
+        <w:right w:val="single" w:sz="4" w:space="0" w:color="auto"/>
+        <w:insideH w:val="single" w:sz="4" w:space="0" w:color="auto"/>
+        <w:insideV w:val="single" w:sz="4" w:space="0" w:color="auto"/>
+      </w:tblBorders>
+    </w:tblPr>
   </w:style>
 </w:styles>
 </file>

</xml_diff>